<commit_message>
soutenance stage s4 ready
</commit_message>
<xml_diff>
--- a/TC/groupe_valadon/s4/IIa.docx
+++ b/TC/groupe_valadon/s4/IIa.docx
@@ -260,12 +260,14 @@
       <w:pPr>
         <w:jc w:val="both"/>
         <w:rPr>
-          <w:sz w:val="24"/>
-          <w:szCs w:val="24"/>
-        </w:rPr>
-      </w:pPr>
-      <w:r>
-        <w:rPr>
+          <w:strike/>
+          <w:sz w:val="24"/>
+          <w:szCs w:val="24"/>
+        </w:rPr>
+      </w:pPr>
+      <w:r>
+        <w:rPr>
+          <w:strike/>
           <w:sz w:val="24"/>
           <w:szCs w:val="24"/>
         </w:rPr>
@@ -273,6 +275,7 @@
       </w:r>
       <w:r>
         <w:rPr>
+          <w:strike/>
           <w:sz w:val="24"/>
           <w:szCs w:val="24"/>
         </w:rPr>
@@ -280,6 +283,7 @@
       </w:r>
       <w:r>
         <w:rPr>
+          <w:strike/>
           <w:sz w:val="24"/>
           <w:szCs w:val="24"/>
         </w:rPr>
@@ -287,6 +291,7 @@
       </w:r>
       <w:r>
         <w:rPr>
+          <w:strike/>
           <w:sz w:val="24"/>
           <w:szCs w:val="24"/>
         </w:rPr>
@@ -438,30 +443,14 @@
         </w:rPr>
         <w:t xml:space="preserve"> 2000, </w:t>
       </w:r>
-      <w:hyperlink r:id="rId4" w:history="1">
+      <w:hyperlink r:id="rId5" w:history="1">
         <w:r>
           <w:rPr>
             <w:rStyle w:val="Lienhypertexte"/>
             <w:sz w:val="24"/>
             <w:szCs w:val="24"/>
           </w:rPr>
-          <w:t>http://cpe.ac-dijon.fr/s</w:t>
-        </w:r>
-        <w:r>
-          <w:rPr>
-            <w:rStyle w:val="Lienhypertexte"/>
-            <w:sz w:val="24"/>
-            <w:szCs w:val="24"/>
-          </w:rPr>
-          <w:t>p</w:t>
-        </w:r>
-        <w:r>
-          <w:rPr>
-            <w:rStyle w:val="Lienhypertexte"/>
-            <w:sz w:val="24"/>
-            <w:szCs w:val="24"/>
-          </w:rPr>
-          <w:t>ip.php?article911</w:t>
+          <w:t>http://cpe.ac-dijon.fr/spip.php?article911</w:t>
         </w:r>
       </w:hyperlink>
       <w:r>
@@ -507,7 +496,244 @@
           <w:sz w:val="24"/>
           <w:szCs w:val="24"/>
         </w:rPr>
-        <w:t>avoir beaucoup de mal à trouver du sens dans le système éducatif qu’elle connait : d’autres solutions pourraient lui mieux lui convenir (micro lycée Utrillo, lycée autogéré de Paris qui vise à responsabiliser davantage les élèves).</w:t>
+        <w:t>avoir beaucoup de mal à trouver du sens dans le système éducatif qu’elle connait : d’autres solutions pourraient mieux lui convenir (</w:t>
+      </w:r>
+      <w:proofErr w:type="gramStart"/>
+      <w:r>
+        <w:rPr>
+          <w:sz w:val="24"/>
+          <w:szCs w:val="24"/>
+        </w:rPr>
+        <w:t>micro lycée</w:t>
+      </w:r>
+      <w:proofErr w:type="gramEnd"/>
+      <w:r>
+        <w:rPr>
+          <w:sz w:val="24"/>
+          <w:szCs w:val="24"/>
+        </w:rPr>
+        <w:t xml:space="preserve"> Utrillo, lycée autogéré de Paris qui vise à responsabiliser davantage les élèves).</w:t>
+      </w:r>
+    </w:p>
+    <w:p>
+      <w:pPr>
+        <w:jc w:val="both"/>
+        <w:rPr>
+          <w:sz w:val="24"/>
+          <w:szCs w:val="24"/>
+        </w:rPr>
+      </w:pPr>
+    </w:p>
+    <w:p>
+      <w:pPr>
+        <w:jc w:val="both"/>
+        <w:rPr>
+          <w:sz w:val="24"/>
+          <w:szCs w:val="24"/>
+        </w:rPr>
+      </w:pPr>
+      <w:r>
+        <w:rPr>
+          <w:sz w:val="24"/>
+          <w:szCs w:val="24"/>
+        </w:rPr>
+        <w:t xml:space="preserve">Diapo : </w:t>
+      </w:r>
+    </w:p>
+    <w:p>
+      <w:pPr>
+        <w:jc w:val="both"/>
+        <w:rPr>
+          <w:b/>
+          <w:bCs/>
+          <w:sz w:val="24"/>
+          <w:szCs w:val="24"/>
+        </w:rPr>
+      </w:pPr>
+      <w:r>
+        <w:rPr>
+          <w:b/>
+          <w:bCs/>
+          <w:sz w:val="24"/>
+          <w:szCs w:val="24"/>
+        </w:rPr>
+        <w:t>Solutions mises en place</w:t>
+      </w:r>
+    </w:p>
+    <w:p>
+      <w:pPr>
+        <w:pStyle w:val="Paragraphedeliste"/>
+        <w:numPr>
+          <w:ilvl w:val="0"/>
+          <w:numId w:val="1"/>
+        </w:numPr>
+        <w:jc w:val="both"/>
+        <w:rPr>
+          <w:sz w:val="24"/>
+          <w:szCs w:val="24"/>
+        </w:rPr>
+      </w:pPr>
+      <w:r>
+        <w:rPr>
+          <w:sz w:val="24"/>
+          <w:szCs w:val="24"/>
+        </w:rPr>
+        <w:t>Début de l’année 2020-2021 compliqué en raison de l’alternance</w:t>
+      </w:r>
+    </w:p>
+    <w:p>
+      <w:pPr>
+        <w:pStyle w:val="Paragraphedeliste"/>
+        <w:numPr>
+          <w:ilvl w:val="0"/>
+          <w:numId w:val="1"/>
+        </w:numPr>
+        <w:jc w:val="both"/>
+        <w:rPr>
+          <w:sz w:val="24"/>
+          <w:szCs w:val="24"/>
+        </w:rPr>
+      </w:pPr>
+      <w:r>
+        <w:rPr>
+          <w:sz w:val="24"/>
+          <w:szCs w:val="24"/>
+        </w:rPr>
+        <w:t>Adaptation d’emploi du temps pour Marianne</w:t>
+      </w:r>
+    </w:p>
+    <w:p>
+      <w:pPr>
+        <w:pStyle w:val="Paragraphedeliste"/>
+        <w:numPr>
+          <w:ilvl w:val="0"/>
+          <w:numId w:val="1"/>
+        </w:numPr>
+        <w:jc w:val="both"/>
+        <w:rPr>
+          <w:sz w:val="24"/>
+          <w:szCs w:val="24"/>
+        </w:rPr>
+      </w:pPr>
+      <w:r>
+        <w:rPr>
+          <w:sz w:val="24"/>
+          <w:szCs w:val="24"/>
+        </w:rPr>
+        <w:t xml:space="preserve">Rendez-vous avec la </w:t>
+      </w:r>
+      <w:proofErr w:type="spellStart"/>
+      <w:r>
+        <w:rPr>
+          <w:sz w:val="24"/>
+          <w:szCs w:val="24"/>
+        </w:rPr>
+        <w:t>PsyEN</w:t>
+      </w:r>
+      <w:proofErr w:type="spellEnd"/>
+    </w:p>
+    <w:p>
+      <w:pPr>
+        <w:pStyle w:val="Paragraphedeliste"/>
+        <w:numPr>
+          <w:ilvl w:val="0"/>
+          <w:numId w:val="1"/>
+        </w:numPr>
+        <w:jc w:val="both"/>
+        <w:rPr>
+          <w:sz w:val="24"/>
+          <w:szCs w:val="24"/>
+        </w:rPr>
+      </w:pPr>
+      <w:r>
+        <w:rPr>
+          <w:sz w:val="24"/>
+          <w:szCs w:val="24"/>
+        </w:rPr>
+        <w:t>Immersion dans la filière ASSP</w:t>
+      </w:r>
+    </w:p>
+    <w:p>
+      <w:pPr>
+        <w:pStyle w:val="Paragraphedeliste"/>
+        <w:numPr>
+          <w:ilvl w:val="0"/>
+          <w:numId w:val="1"/>
+        </w:numPr>
+        <w:jc w:val="both"/>
+        <w:rPr>
+          <w:sz w:val="24"/>
+          <w:szCs w:val="24"/>
+        </w:rPr>
+      </w:pPr>
+      <w:r>
+        <w:rPr>
+          <w:sz w:val="24"/>
+          <w:szCs w:val="24"/>
+        </w:rPr>
+        <w:t>Il faut aller plus loin…</w:t>
+      </w:r>
+    </w:p>
+    <w:p>
+      <w:pPr>
+        <w:jc w:val="both"/>
+        <w:rPr>
+          <w:b/>
+          <w:bCs/>
+          <w:sz w:val="24"/>
+          <w:szCs w:val="24"/>
+        </w:rPr>
+      </w:pPr>
+    </w:p>
+    <w:p>
+      <w:pPr>
+        <w:jc w:val="both"/>
+        <w:rPr>
+          <w:b/>
+          <w:bCs/>
+          <w:sz w:val="24"/>
+          <w:szCs w:val="24"/>
+        </w:rPr>
+      </w:pPr>
+      <w:r>
+        <w:rPr>
+          <w:b/>
+          <w:bCs/>
+          <w:sz w:val="24"/>
+          <w:szCs w:val="24"/>
+        </w:rPr>
+        <w:t>Conclusion</w:t>
+      </w:r>
+    </w:p>
+    <w:p>
+      <w:pPr>
+        <w:jc w:val="both"/>
+        <w:rPr>
+          <w:b/>
+          <w:bCs/>
+          <w:sz w:val="24"/>
+          <w:szCs w:val="24"/>
+        </w:rPr>
+      </w:pPr>
+    </w:p>
+    <w:p>
+      <w:pPr>
+        <w:jc w:val="both"/>
+        <w:rPr>
+          <w:b/>
+          <w:bCs/>
+          <w:sz w:val="24"/>
+          <w:szCs w:val="24"/>
+        </w:rPr>
+      </w:pPr>
+      <w:r>
+        <w:rPr>
+          <w:b/>
+          <w:bCs/>
+          <w:sz w:val="24"/>
+          <w:szCs w:val="24"/>
+        </w:rPr>
+        <w:t>Merci pour votre attention</w:t>
       </w:r>
     </w:p>
     <w:sectPr>
@@ -518,6 +744,243 @@
     </w:sectPr>
   </w:body>
 </w:document>
+</file>
+
+<file path=word/numbering.xml><?xml version="1.0" encoding="utf-8"?>
+<w:numbering xmlns:wpc="http://schemas.microsoft.com/office/word/2010/wordprocessingCanvas" xmlns:cx="http://schemas.microsoft.com/office/drawing/2014/chartex" xmlns:cx1="http://schemas.microsoft.com/office/drawing/2015/9/8/chartex" xmlns:cx2="http://schemas.microsoft.com/office/drawing/2015/10/21/chartex" xmlns:cx3="http://schemas.microsoft.com/office/drawing/2016/5/9/chartex" xmlns:cx4="http://schemas.microsoft.com/office/drawing/2016/5/10/chartex" xmlns:cx5="http://schemas.microsoft.com/office/drawing/2016/5/11/chartex" xmlns:cx6="http://schemas.microsoft.com/office/drawing/2016/5/12/chartex" xmlns:cx7="http://schemas.microsoft.com/office/drawing/2016/5/13/chartex" xmlns:cx8="http://schemas.microsoft.com/office/drawing/2016/5/14/chartex" xmlns:mc="http://schemas.openxmlformats.org/markup-compatibility/2006" xmlns:aink="http://schemas.microsoft.com/office/drawing/2016/ink" xmlns:am3d="http://schemas.microsoft.com/office/drawing/2017/model3d" xmlns:o="urn:schemas-microsoft-com:office:office" xmlns:r="http://schemas.openxmlformats.org/officeDocument/2006/relationships" xmlns:m="http://schemas.openxmlformats.org/officeDocument/2006/math" xmlns:v="urn:schemas-microsoft-com:vml" xmlns:wp14="http://schemas.microsoft.com/office/word/2010/wordprocessingDrawing" xmlns:wp="http://schemas.openxmlformats.org/drawingml/2006/wordprocessingDrawing" xmlns:w10="urn:schemas-microsoft-com:office:word" xmlns:w="http://schemas.openxmlformats.org/wordprocessingml/2006/main" xmlns:w14="http://schemas.microsoft.com/office/word/2010/wordml" xmlns:w15="http://schemas.microsoft.com/office/word/2012/wordml" xmlns:w16cex="http://schemas.microsoft.com/office/word/2018/wordml/cex" xmlns:w16cid="http://schemas.microsoft.com/office/word/2016/wordml/cid" xmlns:w16="http://schemas.microsoft.com/office/word/2018/wordml" xmlns:w16se="http://schemas.microsoft.com/office/word/2015/wordml/symex" xmlns:wpg="http://schemas.microsoft.com/office/word/2010/wordprocessingGroup" xmlns:wpi="http://schemas.microsoft.com/office/word/2010/wordprocessingInk" xmlns:wne="http://schemas.microsoft.com/office/word/2006/wordml" xmlns:wps="http://schemas.microsoft.com/office/word/2010/wordprocessingShape" mc:Ignorable="w14 w15 w16se w16cid w16 w16cex wp14">
+  <w:abstractNum w:abstractNumId="0" w15:restartNumberingAfterBreak="0">
+    <w:nsid w:val="25CA7895"/>
+    <w:multiLevelType w:val="hybridMultilevel"/>
+    <w:tmpl w:val="7A8CE328"/>
+    <w:lvl w:ilvl="0" w:tplc="040C0001">
+      <w:start w:val="1"/>
+      <w:numFmt w:val="bullet"/>
+      <w:lvlText w:val=""/>
+      <w:lvlJc w:val="left"/>
+      <w:pPr>
+        <w:ind w:left="720" w:hanging="360"/>
+      </w:pPr>
+      <w:rPr>
+        <w:rFonts w:ascii="Symbol" w:hAnsi="Symbol" w:hint="default"/>
+      </w:rPr>
+    </w:lvl>
+    <w:lvl w:ilvl="1" w:tplc="040C0003" w:tentative="1">
+      <w:start w:val="1"/>
+      <w:numFmt w:val="bullet"/>
+      <w:lvlText w:val="o"/>
+      <w:lvlJc w:val="left"/>
+      <w:pPr>
+        <w:ind w:left="1440" w:hanging="360"/>
+      </w:pPr>
+      <w:rPr>
+        <w:rFonts w:ascii="Courier New" w:hAnsi="Courier New" w:cs="Courier New" w:hint="default"/>
+      </w:rPr>
+    </w:lvl>
+    <w:lvl w:ilvl="2" w:tplc="040C0005" w:tentative="1">
+      <w:start w:val="1"/>
+      <w:numFmt w:val="bullet"/>
+      <w:lvlText w:val=""/>
+      <w:lvlJc w:val="left"/>
+      <w:pPr>
+        <w:ind w:left="2160" w:hanging="360"/>
+      </w:pPr>
+      <w:rPr>
+        <w:rFonts w:ascii="Wingdings" w:hAnsi="Wingdings" w:hint="default"/>
+      </w:rPr>
+    </w:lvl>
+    <w:lvl w:ilvl="3" w:tplc="040C0001" w:tentative="1">
+      <w:start w:val="1"/>
+      <w:numFmt w:val="bullet"/>
+      <w:lvlText w:val=""/>
+      <w:lvlJc w:val="left"/>
+      <w:pPr>
+        <w:ind w:left="2880" w:hanging="360"/>
+      </w:pPr>
+      <w:rPr>
+        <w:rFonts w:ascii="Symbol" w:hAnsi="Symbol" w:hint="default"/>
+      </w:rPr>
+    </w:lvl>
+    <w:lvl w:ilvl="4" w:tplc="040C0003" w:tentative="1">
+      <w:start w:val="1"/>
+      <w:numFmt w:val="bullet"/>
+      <w:lvlText w:val="o"/>
+      <w:lvlJc w:val="left"/>
+      <w:pPr>
+        <w:ind w:left="3600" w:hanging="360"/>
+      </w:pPr>
+      <w:rPr>
+        <w:rFonts w:ascii="Courier New" w:hAnsi="Courier New" w:cs="Courier New" w:hint="default"/>
+      </w:rPr>
+    </w:lvl>
+    <w:lvl w:ilvl="5" w:tplc="040C0005" w:tentative="1">
+      <w:start w:val="1"/>
+      <w:numFmt w:val="bullet"/>
+      <w:lvlText w:val=""/>
+      <w:lvlJc w:val="left"/>
+      <w:pPr>
+        <w:ind w:left="4320" w:hanging="360"/>
+      </w:pPr>
+      <w:rPr>
+        <w:rFonts w:ascii="Wingdings" w:hAnsi="Wingdings" w:hint="default"/>
+      </w:rPr>
+    </w:lvl>
+    <w:lvl w:ilvl="6" w:tplc="040C0001" w:tentative="1">
+      <w:start w:val="1"/>
+      <w:numFmt w:val="bullet"/>
+      <w:lvlText w:val=""/>
+      <w:lvlJc w:val="left"/>
+      <w:pPr>
+        <w:ind w:left="5040" w:hanging="360"/>
+      </w:pPr>
+      <w:rPr>
+        <w:rFonts w:ascii="Symbol" w:hAnsi="Symbol" w:hint="default"/>
+      </w:rPr>
+    </w:lvl>
+    <w:lvl w:ilvl="7" w:tplc="040C0003" w:tentative="1">
+      <w:start w:val="1"/>
+      <w:numFmt w:val="bullet"/>
+      <w:lvlText w:val="o"/>
+      <w:lvlJc w:val="left"/>
+      <w:pPr>
+        <w:ind w:left="5760" w:hanging="360"/>
+      </w:pPr>
+      <w:rPr>
+        <w:rFonts w:ascii="Courier New" w:hAnsi="Courier New" w:cs="Courier New" w:hint="default"/>
+      </w:rPr>
+    </w:lvl>
+    <w:lvl w:ilvl="8" w:tplc="040C0005" w:tentative="1">
+      <w:start w:val="1"/>
+      <w:numFmt w:val="bullet"/>
+      <w:lvlText w:val=""/>
+      <w:lvlJc w:val="left"/>
+      <w:pPr>
+        <w:ind w:left="6480" w:hanging="360"/>
+      </w:pPr>
+      <w:rPr>
+        <w:rFonts w:ascii="Wingdings" w:hAnsi="Wingdings" w:hint="default"/>
+      </w:rPr>
+    </w:lvl>
+  </w:abstractNum>
+  <w:abstractNum w:abstractNumId="1" w15:restartNumberingAfterBreak="0">
+    <w:nsid w:val="32411EAD"/>
+    <w:multiLevelType w:val="hybridMultilevel"/>
+    <w:tmpl w:val="0798CC9A"/>
+    <w:lvl w:ilvl="0" w:tplc="040C0001">
+      <w:start w:val="1"/>
+      <w:numFmt w:val="bullet"/>
+      <w:lvlText w:val=""/>
+      <w:lvlJc w:val="left"/>
+      <w:pPr>
+        <w:ind w:left="720" w:hanging="360"/>
+      </w:pPr>
+      <w:rPr>
+        <w:rFonts w:ascii="Symbol" w:hAnsi="Symbol" w:hint="default"/>
+      </w:rPr>
+    </w:lvl>
+    <w:lvl w:ilvl="1" w:tplc="040C0003" w:tentative="1">
+      <w:start w:val="1"/>
+      <w:numFmt w:val="bullet"/>
+      <w:lvlText w:val="o"/>
+      <w:lvlJc w:val="left"/>
+      <w:pPr>
+        <w:ind w:left="1440" w:hanging="360"/>
+      </w:pPr>
+      <w:rPr>
+        <w:rFonts w:ascii="Courier New" w:hAnsi="Courier New" w:cs="Courier New" w:hint="default"/>
+      </w:rPr>
+    </w:lvl>
+    <w:lvl w:ilvl="2" w:tplc="040C0005" w:tentative="1">
+      <w:start w:val="1"/>
+      <w:numFmt w:val="bullet"/>
+      <w:lvlText w:val=""/>
+      <w:lvlJc w:val="left"/>
+      <w:pPr>
+        <w:ind w:left="2160" w:hanging="360"/>
+      </w:pPr>
+      <w:rPr>
+        <w:rFonts w:ascii="Wingdings" w:hAnsi="Wingdings" w:hint="default"/>
+      </w:rPr>
+    </w:lvl>
+    <w:lvl w:ilvl="3" w:tplc="040C0001" w:tentative="1">
+      <w:start w:val="1"/>
+      <w:numFmt w:val="bullet"/>
+      <w:lvlText w:val=""/>
+      <w:lvlJc w:val="left"/>
+      <w:pPr>
+        <w:ind w:left="2880" w:hanging="360"/>
+      </w:pPr>
+      <w:rPr>
+        <w:rFonts w:ascii="Symbol" w:hAnsi="Symbol" w:hint="default"/>
+      </w:rPr>
+    </w:lvl>
+    <w:lvl w:ilvl="4" w:tplc="040C0003" w:tentative="1">
+      <w:start w:val="1"/>
+      <w:numFmt w:val="bullet"/>
+      <w:lvlText w:val="o"/>
+      <w:lvlJc w:val="left"/>
+      <w:pPr>
+        <w:ind w:left="3600" w:hanging="360"/>
+      </w:pPr>
+      <w:rPr>
+        <w:rFonts w:ascii="Courier New" w:hAnsi="Courier New" w:cs="Courier New" w:hint="default"/>
+      </w:rPr>
+    </w:lvl>
+    <w:lvl w:ilvl="5" w:tplc="040C0005" w:tentative="1">
+      <w:start w:val="1"/>
+      <w:numFmt w:val="bullet"/>
+      <w:lvlText w:val=""/>
+      <w:lvlJc w:val="left"/>
+      <w:pPr>
+        <w:ind w:left="4320" w:hanging="360"/>
+      </w:pPr>
+      <w:rPr>
+        <w:rFonts w:ascii="Wingdings" w:hAnsi="Wingdings" w:hint="default"/>
+      </w:rPr>
+    </w:lvl>
+    <w:lvl w:ilvl="6" w:tplc="040C0001" w:tentative="1">
+      <w:start w:val="1"/>
+      <w:numFmt w:val="bullet"/>
+      <w:lvlText w:val=""/>
+      <w:lvlJc w:val="left"/>
+      <w:pPr>
+        <w:ind w:left="5040" w:hanging="360"/>
+      </w:pPr>
+      <w:rPr>
+        <w:rFonts w:ascii="Symbol" w:hAnsi="Symbol" w:hint="default"/>
+      </w:rPr>
+    </w:lvl>
+    <w:lvl w:ilvl="7" w:tplc="040C0003" w:tentative="1">
+      <w:start w:val="1"/>
+      <w:numFmt w:val="bullet"/>
+      <w:lvlText w:val="o"/>
+      <w:lvlJc w:val="left"/>
+      <w:pPr>
+        <w:ind w:left="5760" w:hanging="360"/>
+      </w:pPr>
+      <w:rPr>
+        <w:rFonts w:ascii="Courier New" w:hAnsi="Courier New" w:cs="Courier New" w:hint="default"/>
+      </w:rPr>
+    </w:lvl>
+    <w:lvl w:ilvl="8" w:tplc="040C0005" w:tentative="1">
+      <w:start w:val="1"/>
+      <w:numFmt w:val="bullet"/>
+      <w:lvlText w:val=""/>
+      <w:lvlJc w:val="left"/>
+      <w:pPr>
+        <w:ind w:left="6480" w:hanging="360"/>
+      </w:pPr>
+      <w:rPr>
+        <w:rFonts w:ascii="Wingdings" w:hAnsi="Wingdings" w:hint="default"/>
+      </w:rPr>
+    </w:lvl>
+  </w:abstractNum>
+  <w:num w:numId="1">
+    <w:abstractNumId w:val="1"/>
+  </w:num>
+  <w:num w:numId="2">
+    <w:abstractNumId w:val="0"/>
+  </w:num>
+</w:numbering>
 </file>
 
 <file path=word/styles.xml><?xml version="1.0" encoding="utf-8"?>
@@ -985,6 +1448,17 @@
       <w:u w:val="single"/>
     </w:rPr>
   </w:style>
+  <w:style w:type="paragraph" w:styleId="Paragraphedeliste">
+    <w:name w:val="List Paragraph"/>
+    <w:basedOn w:val="Normal"/>
+    <w:uiPriority w:val="34"/>
+    <w:qFormat/>
+    <w:rsid w:val="00C04399"/>
+    <w:pPr>
+      <w:ind w:left="720"/>
+      <w:contextualSpacing/>
+    </w:pPr>
+  </w:style>
 </w:styles>
 </file>
 

</xml_diff>